<commit_message>
Starting Dungeon Scrawlers Art
</commit_message>
<xml_diff>
--- a/Board Games/Dungeon Scrawlers/Dungeon Scrawlers Rules and How to Play.docx
+++ b/Board Games/Dungeon Scrawlers/Dungeon Scrawlers Rules and How to Play.docx
@@ -1435,29 +1435,7 @@
           <w:sz w:val="22"/>
           <w:szCs w:val="22"/>
         </w:rPr>
-        <w:t>Creation</w:t>
-      </w:r>
-      <w:r>
-        <w:rPr>
-          <w:rFonts w:ascii="Segoe UI" w:hAnsi="Segoe UI" w:cs="Segoe UI"/>
-          <w:b/>
-          <w:bCs/>
-          <w:color w:val="147E4C"/>
-          <w:sz w:val="22"/>
-          <w:szCs w:val="22"/>
-        </w:rPr>
-        <w:t xml:space="preserve"> </w:t>
-      </w:r>
-      <w:r>
-        <w:rPr>
-          <w:rFonts w:ascii="Segoe UI" w:hAnsi="Segoe UI" w:cs="Segoe UI"/>
-          <w:b/>
-          <w:bCs/>
-          <w:color w:val="147E4C"/>
-          <w:sz w:val="22"/>
-          <w:szCs w:val="22"/>
-        </w:rPr>
-        <w:t xml:space="preserve">– </w:t>
+        <w:t xml:space="preserve">Creation – </w:t>
       </w:r>
       <w:r>
         <w:rPr>
@@ -1889,29 +1867,7 @@
           <w:szCs w:val="22"/>
         </w:rPr>
         <w:lastRenderedPageBreak/>
-        <w:t>Creation</w:t>
-      </w:r>
-      <w:r>
-        <w:rPr>
-          <w:rFonts w:ascii="Segoe UI" w:hAnsi="Segoe UI" w:cs="Segoe UI"/>
-          <w:b/>
-          <w:bCs/>
-          <w:color w:val="147E4C"/>
-          <w:sz w:val="22"/>
-          <w:szCs w:val="22"/>
-        </w:rPr>
-        <w:t xml:space="preserve"> </w:t>
-      </w:r>
-      <w:r>
-        <w:rPr>
-          <w:rFonts w:ascii="Segoe UI" w:hAnsi="Segoe UI" w:cs="Segoe UI"/>
-          <w:b/>
-          <w:bCs/>
-          <w:color w:val="147E4C"/>
-          <w:sz w:val="22"/>
-          <w:szCs w:val="22"/>
-        </w:rPr>
-        <w:t xml:space="preserve">– </w:t>
+        <w:t xml:space="preserve">Creation – </w:t>
       </w:r>
       <w:r>
         <w:rPr>
@@ -3221,29 +3177,7 @@
           <w:szCs w:val="22"/>
         </w:rPr>
         <w:lastRenderedPageBreak/>
-        <w:t>Creation</w:t>
-      </w:r>
-      <w:r>
-        <w:rPr>
-          <w:rFonts w:ascii="Segoe UI" w:hAnsi="Segoe UI" w:cs="Segoe UI"/>
-          <w:b/>
-          <w:bCs/>
-          <w:color w:val="147E4C"/>
-          <w:sz w:val="22"/>
-          <w:szCs w:val="22"/>
-        </w:rPr>
-        <w:t xml:space="preserve"> </w:t>
-      </w:r>
-      <w:r>
-        <w:rPr>
-          <w:rFonts w:ascii="Segoe UI" w:hAnsi="Segoe UI" w:cs="Segoe UI"/>
-          <w:b/>
-          <w:bCs/>
-          <w:color w:val="147E4C"/>
-          <w:sz w:val="22"/>
-          <w:szCs w:val="22"/>
-        </w:rPr>
-        <w:t xml:space="preserve">– </w:t>
+        <w:t xml:space="preserve">Creation – </w:t>
       </w:r>
       <w:r>
         <w:rPr>
@@ -3927,29 +3861,7 @@
           <w:sz w:val="22"/>
           <w:szCs w:val="22"/>
         </w:rPr>
-        <w:t>Creation</w:t>
-      </w:r>
-      <w:r>
-        <w:rPr>
-          <w:rFonts w:ascii="Segoe UI" w:hAnsi="Segoe UI" w:cs="Segoe UI"/>
-          <w:b/>
-          <w:bCs/>
-          <w:color w:val="147E4C"/>
-          <w:sz w:val="22"/>
-          <w:szCs w:val="22"/>
-        </w:rPr>
-        <w:t xml:space="preserve"> </w:t>
-      </w:r>
-      <w:r>
-        <w:rPr>
-          <w:rFonts w:ascii="Segoe UI" w:hAnsi="Segoe UI" w:cs="Segoe UI"/>
-          <w:b/>
-          <w:bCs/>
-          <w:color w:val="147E4C"/>
-          <w:sz w:val="22"/>
-          <w:szCs w:val="22"/>
-        </w:rPr>
-        <w:t xml:space="preserve">– </w:t>
+        <w:t xml:space="preserve">Creation – </w:t>
       </w:r>
       <w:r>
         <w:rPr>
@@ -3970,57 +3882,7 @@
           <w:sz w:val="22"/>
           <w:szCs w:val="22"/>
         </w:rPr>
-        <w:t xml:space="preserve">The </w:t>
-      </w:r>
-      <w:r>
-        <w:rPr>
-          <w:rFonts w:ascii="Segoe UI" w:hAnsi="Segoe UI" w:cs="Segoe UI"/>
-          <w:b/>
-          <w:bCs/>
-          <w:sz w:val="22"/>
-          <w:szCs w:val="22"/>
-        </w:rPr>
-        <w:t xml:space="preserve">boss is </w:t>
-      </w:r>
-      <w:r>
-        <w:rPr>
-          <w:rFonts w:ascii="Segoe UI" w:hAnsi="Segoe UI" w:cs="Segoe UI"/>
-          <w:b/>
-          <w:bCs/>
-          <w:sz w:val="22"/>
-          <w:szCs w:val="22"/>
-        </w:rPr>
-        <w:t>whichever</w:t>
-      </w:r>
-      <w:r>
-        <w:rPr>
-          <w:rFonts w:ascii="Segoe UI" w:hAnsi="Segoe UI" w:cs="Segoe UI"/>
-          <w:b/>
-          <w:bCs/>
-          <w:sz w:val="22"/>
-          <w:szCs w:val="22"/>
-        </w:rPr>
-        <w:t xml:space="preserve"> </w:t>
-      </w:r>
-      <w:r>
-        <w:rPr>
-          <w:rFonts w:ascii="Segoe UI" w:hAnsi="Segoe UI" w:cs="Segoe UI"/>
-          <w:b/>
-          <w:bCs/>
-          <w:sz w:val="22"/>
-          <w:szCs w:val="22"/>
-        </w:rPr>
-        <w:t>monsters</w:t>
-      </w:r>
-      <w:r>
-        <w:rPr>
-          <w:rFonts w:ascii="Segoe UI" w:hAnsi="Segoe UI" w:cs="Segoe UI"/>
-          <w:b/>
-          <w:bCs/>
-          <w:sz w:val="22"/>
-          <w:szCs w:val="22"/>
-        </w:rPr>
-        <w:t xml:space="preserve"> are in the boss room.</w:t>
+        <w:t>The dungeon’s boss is any monster in a room marked by the boss token.</w:t>
       </w:r>
       <w:r>
         <w:rPr>
@@ -4309,29 +4171,7 @@
           <w:szCs w:val="22"/>
         </w:rPr>
         <w:lastRenderedPageBreak/>
-        <w:t>Creation</w:t>
-      </w:r>
-      <w:r>
-        <w:rPr>
-          <w:rFonts w:ascii="Segoe UI" w:hAnsi="Segoe UI" w:cs="Segoe UI"/>
-          <w:b/>
-          <w:bCs/>
-          <w:color w:val="147E4C"/>
-          <w:sz w:val="22"/>
-          <w:szCs w:val="22"/>
-        </w:rPr>
-        <w:t xml:space="preserve"> </w:t>
-      </w:r>
-      <w:r>
-        <w:rPr>
-          <w:rFonts w:ascii="Segoe UI" w:hAnsi="Segoe UI" w:cs="Segoe UI"/>
-          <w:b/>
-          <w:bCs/>
-          <w:color w:val="147E4C"/>
-          <w:sz w:val="22"/>
-          <w:szCs w:val="22"/>
-        </w:rPr>
-        <w:t xml:space="preserve">– </w:t>
+        <w:t xml:space="preserve">Creation – </w:t>
       </w:r>
       <w:r>
         <w:rPr>
@@ -4722,29 +4562,7 @@
           <w:sz w:val="22"/>
           <w:szCs w:val="22"/>
         </w:rPr>
-        <w:t>Creation</w:t>
-      </w:r>
-      <w:r>
-        <w:rPr>
-          <w:rFonts w:ascii="Segoe UI" w:hAnsi="Segoe UI" w:cs="Segoe UI"/>
-          <w:b/>
-          <w:bCs/>
-          <w:color w:val="147E4C"/>
-          <w:sz w:val="22"/>
-          <w:szCs w:val="22"/>
-        </w:rPr>
-        <w:t xml:space="preserve"> </w:t>
-      </w:r>
-      <w:r>
-        <w:rPr>
-          <w:rFonts w:ascii="Segoe UI" w:hAnsi="Segoe UI" w:cs="Segoe UI"/>
-          <w:b/>
-          <w:bCs/>
-          <w:color w:val="147E4C"/>
-          <w:sz w:val="22"/>
-          <w:szCs w:val="22"/>
-        </w:rPr>
-        <w:t xml:space="preserve">– </w:t>
+        <w:t xml:space="preserve">Creation – </w:t>
       </w:r>
       <w:r>
         <w:rPr>
@@ -5537,18 +5355,7 @@
           <w:sz w:val="22"/>
           <w:szCs w:val="22"/>
         </w:rPr>
-        <w:t>Exploring</w:t>
-      </w:r>
-      <w:r>
-        <w:rPr>
-          <w:rFonts w:ascii="Segoe UI" w:hAnsi="Segoe UI" w:cs="Segoe UI"/>
-          <w:b/>
-          <w:bCs/>
-          <w:color w:val="147E4C"/>
-          <w:sz w:val="22"/>
-          <w:szCs w:val="22"/>
-        </w:rPr>
-        <w:t xml:space="preserve"> – </w:t>
+        <w:t xml:space="preserve">Exploring – </w:t>
       </w:r>
       <w:r>
         <w:rPr>
@@ -5880,17 +5687,117 @@
           <w:sz w:val="22"/>
           <w:szCs w:val="22"/>
         </w:rPr>
-        <w:t xml:space="preserve"> Any curses with no item are meant to be applied to your character. You can place </w:t>
-      </w:r>
-      <w:r>
-        <w:rPr>
-          <w:rFonts w:ascii="Segoe UI" w:hAnsi="Segoe UI" w:cs="Segoe UI"/>
-          <w:b/>
-          <w:bCs/>
-          <w:sz w:val="22"/>
-          <w:szCs w:val="22"/>
-        </w:rPr>
-        <w:t xml:space="preserve">all of these cards on your inventory board </w:t>
+        <w:t xml:space="preserve"> Any curses with no item are meant to be applied to your character. </w:t>
+      </w:r>
+      <w:r>
+        <w:rPr>
+          <w:rFonts w:ascii="Segoe UI" w:hAnsi="Segoe UI" w:cs="Segoe UI"/>
+          <w:b/>
+          <w:bCs/>
+          <w:sz w:val="22"/>
+          <w:szCs w:val="22"/>
+        </w:rPr>
+        <w:t>Place your player token</w:t>
+      </w:r>
+      <w:r>
+        <w:rPr>
+          <w:rFonts w:ascii="Segoe UI" w:hAnsi="Segoe UI" w:cs="Segoe UI"/>
+          <w:b/>
+          <w:bCs/>
+          <w:sz w:val="22"/>
+          <w:szCs w:val="22"/>
+        </w:rPr>
+        <w:t xml:space="preserve"> on the starting point</w:t>
+      </w:r>
+      <w:r>
+        <w:rPr>
+          <w:rFonts w:ascii="Segoe UI" w:hAnsi="Segoe UI" w:cs="Segoe UI"/>
+          <w:b/>
+          <w:bCs/>
+          <w:sz w:val="22"/>
+          <w:szCs w:val="22"/>
+        </w:rPr>
+        <w:t xml:space="preserve"> to represent your</w:t>
+      </w:r>
+      <w:r>
+        <w:rPr>
+          <w:rFonts w:ascii="Segoe UI" w:hAnsi="Segoe UI" w:cs="Segoe UI"/>
+          <w:b/>
+          <w:bCs/>
+          <w:sz w:val="22"/>
+          <w:szCs w:val="22"/>
+        </w:rPr>
+        <w:t xml:space="preserve"> character</w:t>
+      </w:r>
+      <w:r>
+        <w:rPr>
+          <w:rFonts w:ascii="Segoe UI" w:hAnsi="Segoe UI" w:cs="Segoe UI"/>
+          <w:b/>
+          <w:bCs/>
+          <w:sz w:val="22"/>
+          <w:szCs w:val="22"/>
+        </w:rPr>
+        <w:t xml:space="preserve">. </w:t>
+      </w:r>
+      <w:r>
+        <w:rPr>
+          <w:rFonts w:ascii="Segoe UI" w:hAnsi="Segoe UI" w:cs="Segoe UI"/>
+          <w:b/>
+          <w:bCs/>
+          <w:sz w:val="22"/>
+          <w:szCs w:val="22"/>
+        </w:rPr>
+        <w:t xml:space="preserve">You can place </w:t>
+      </w:r>
+      <w:r>
+        <w:rPr>
+          <w:rFonts w:ascii="Segoe UI" w:hAnsi="Segoe UI" w:cs="Segoe UI"/>
+          <w:b/>
+          <w:bCs/>
+          <w:sz w:val="22"/>
+          <w:szCs w:val="22"/>
+        </w:rPr>
+        <w:t xml:space="preserve">all of </w:t>
+      </w:r>
+      <w:r>
+        <w:rPr>
+          <w:rFonts w:ascii="Segoe UI" w:hAnsi="Segoe UI" w:cs="Segoe UI"/>
+          <w:b/>
+          <w:bCs/>
+          <w:sz w:val="22"/>
+          <w:szCs w:val="22"/>
+        </w:rPr>
+        <w:t xml:space="preserve">your </w:t>
+      </w:r>
+      <w:r>
+        <w:rPr>
+          <w:rFonts w:ascii="Segoe UI" w:hAnsi="Segoe UI" w:cs="Segoe UI"/>
+          <w:b/>
+          <w:bCs/>
+          <w:sz w:val="22"/>
+          <w:szCs w:val="22"/>
+        </w:rPr>
+        <w:t xml:space="preserve">cards </w:t>
+      </w:r>
+      <w:r>
+        <w:rPr>
+          <w:rFonts w:ascii="Segoe UI" w:hAnsi="Segoe UI" w:cs="Segoe UI"/>
+          <w:b/>
+          <w:bCs/>
+          <w:sz w:val="22"/>
+          <w:szCs w:val="22"/>
+        </w:rPr>
+        <w:t xml:space="preserve">including your player card </w:t>
+      </w:r>
+      <w:r>
+        <w:rPr>
+          <w:rFonts w:ascii="Segoe UI" w:hAnsi="Segoe UI" w:cs="Segoe UI"/>
+          <w:b/>
+          <w:bCs/>
+          <w:sz w:val="22"/>
+          <w:szCs w:val="22"/>
+        </w:rPr>
+        <w:t xml:space="preserve">on your inventory board </w:t>
       </w:r>
       <w:r>
         <w:rPr>
@@ -6030,107 +5937,7 @@
           <w:sz w:val="22"/>
           <w:szCs w:val="22"/>
         </w:rPr>
-        <w:t xml:space="preserve"> Each item and curse </w:t>
-      </w:r>
-      <w:r>
-        <w:rPr>
-          <w:rFonts w:ascii="Segoe UI" w:hAnsi="Segoe UI" w:cs="Segoe UI"/>
-          <w:b/>
-          <w:bCs/>
-          <w:sz w:val="22"/>
-          <w:szCs w:val="22"/>
-        </w:rPr>
-        <w:t>has</w:t>
-      </w:r>
-      <w:r>
-        <w:rPr>
-          <w:rFonts w:ascii="Segoe UI" w:hAnsi="Segoe UI" w:cs="Segoe UI"/>
-          <w:b/>
-          <w:bCs/>
-          <w:sz w:val="22"/>
-          <w:szCs w:val="22"/>
-        </w:rPr>
         <w:t xml:space="preserve"> </w:t>
-      </w:r>
-      <w:r>
-        <w:rPr>
-          <w:rFonts w:ascii="Segoe UI" w:hAnsi="Segoe UI" w:cs="Segoe UI"/>
-          <w:b/>
-          <w:bCs/>
-          <w:sz w:val="22"/>
-          <w:szCs w:val="22"/>
-        </w:rPr>
-        <w:t xml:space="preserve">a </w:t>
-      </w:r>
-      <w:r>
-        <w:rPr>
-          <w:rFonts w:ascii="Segoe UI" w:hAnsi="Segoe UI" w:cs="Segoe UI"/>
-          <w:b/>
-          <w:bCs/>
-          <w:sz w:val="22"/>
-          <w:szCs w:val="22"/>
-        </w:rPr>
-        <w:t>completely different functionality</w:t>
-      </w:r>
-      <w:r>
-        <w:rPr>
-          <w:rFonts w:ascii="Segoe UI" w:hAnsi="Segoe UI" w:cs="Segoe UI"/>
-          <w:b/>
-          <w:bCs/>
-          <w:sz w:val="22"/>
-          <w:szCs w:val="22"/>
-        </w:rPr>
-        <w:t>, so you can learn more about them by reading the text</w:t>
-      </w:r>
-      <w:r>
-        <w:rPr>
-          <w:rFonts w:ascii="Segoe UI" w:hAnsi="Segoe UI" w:cs="Segoe UI"/>
-          <w:b/>
-          <w:bCs/>
-          <w:sz w:val="22"/>
-          <w:szCs w:val="22"/>
-        </w:rPr>
-        <w:t xml:space="preserve"> on </w:t>
-      </w:r>
-      <w:r>
-        <w:rPr>
-          <w:rFonts w:ascii="Segoe UI" w:hAnsi="Segoe UI" w:cs="Segoe UI"/>
-          <w:b/>
-          <w:bCs/>
-          <w:sz w:val="22"/>
-          <w:szCs w:val="22"/>
-        </w:rPr>
-        <w:t xml:space="preserve">your </w:t>
-      </w:r>
-      <w:r>
-        <w:rPr>
-          <w:rFonts w:ascii="Segoe UI" w:hAnsi="Segoe UI" w:cs="Segoe UI"/>
-          <w:b/>
-          <w:bCs/>
-          <w:sz w:val="22"/>
-          <w:szCs w:val="22"/>
-        </w:rPr>
-        <w:t>card</w:t>
-      </w:r>
-      <w:r>
-        <w:rPr>
-          <w:rFonts w:ascii="Segoe UI" w:hAnsi="Segoe UI" w:cs="Segoe UI"/>
-          <w:b/>
-          <w:bCs/>
-          <w:sz w:val="22"/>
-          <w:szCs w:val="22"/>
-        </w:rPr>
-        <w:t>s</w:t>
-      </w:r>
-      <w:r>
-        <w:rPr>
-          <w:rFonts w:ascii="Segoe UI" w:hAnsi="Segoe UI" w:cs="Segoe UI"/>
-          <w:b/>
-          <w:bCs/>
-          <w:sz w:val="22"/>
-          <w:szCs w:val="22"/>
-        </w:rPr>
-        <w:t xml:space="preserve">. </w:t>
       </w:r>
     </w:p>
     <w:p>
@@ -6166,47 +5973,47 @@
           <w:szCs w:val="22"/>
         </w:rPr>
         <w:lastRenderedPageBreak/>
-        <w:t>Curses have different effects depending on where they are placed</w:t>
-      </w:r>
-      <w:r>
-        <w:rPr>
-          <w:rFonts w:ascii="Segoe UI" w:hAnsi="Segoe UI" w:cs="Segoe UI"/>
-          <w:b/>
-          <w:bCs/>
-          <w:sz w:val="22"/>
-          <w:szCs w:val="22"/>
-        </w:rPr>
-        <w:t xml:space="preserve"> in your inventory</w:t>
-      </w:r>
-      <w:r>
-        <w:rPr>
-          <w:rFonts w:ascii="Segoe UI" w:hAnsi="Segoe UI" w:cs="Segoe UI"/>
-          <w:b/>
-          <w:bCs/>
-          <w:sz w:val="22"/>
-          <w:szCs w:val="22"/>
-        </w:rPr>
-        <w:t xml:space="preserve">, so </w:t>
-      </w:r>
-      <w:r>
-        <w:rPr>
-          <w:rFonts w:ascii="Segoe UI" w:hAnsi="Segoe UI" w:cs="Segoe UI"/>
-          <w:b/>
-          <w:bCs/>
-          <w:sz w:val="22"/>
-          <w:szCs w:val="22"/>
-        </w:rPr>
-        <w:t xml:space="preserve">be sure </w:t>
-      </w:r>
-      <w:r>
-        <w:rPr>
-          <w:rFonts w:ascii="Segoe UI" w:hAnsi="Segoe UI" w:cs="Segoe UI"/>
-          <w:b/>
-          <w:bCs/>
-          <w:sz w:val="22"/>
-          <w:szCs w:val="22"/>
-        </w:rPr>
-        <w:t>to read the right explanation depending on what is cursed.</w:t>
+        <w:t>Each item and curse has its own unique effec</w:t>
+      </w:r>
+      <w:r>
+        <w:rPr>
+          <w:rFonts w:ascii="Segoe UI" w:hAnsi="Segoe UI" w:cs="Segoe UI"/>
+          <w:b/>
+          <w:bCs/>
+          <w:sz w:val="22"/>
+          <w:szCs w:val="22"/>
+        </w:rPr>
+        <w:t>t listed on its card</w:t>
+      </w:r>
+      <w:r>
+        <w:rPr>
+          <w:rFonts w:ascii="Segoe UI" w:hAnsi="Segoe UI" w:cs="Segoe UI"/>
+          <w:b/>
+          <w:bCs/>
+          <w:sz w:val="22"/>
+          <w:szCs w:val="22"/>
+        </w:rPr>
+        <w:t xml:space="preserve">. Curses have </w:t>
+      </w:r>
+      <w:r>
+        <w:rPr>
+          <w:rFonts w:ascii="Segoe UI" w:hAnsi="Segoe UI" w:cs="Segoe UI"/>
+          <w:b/>
+          <w:bCs/>
+          <w:sz w:val="22"/>
+          <w:szCs w:val="22"/>
+        </w:rPr>
+        <w:t>different</w:t>
+      </w:r>
+      <w:r>
+        <w:rPr>
+          <w:rFonts w:ascii="Segoe UI" w:hAnsi="Segoe UI" w:cs="Segoe UI"/>
+          <w:b/>
+          <w:bCs/>
+          <w:sz w:val="22"/>
+          <w:szCs w:val="22"/>
+        </w:rPr>
+        <w:t xml:space="preserve"> effects depending on if they are on the player, an item,</w:t>
       </w:r>
       <w:r>
         <w:rPr>
@@ -6217,6 +6024,66 @@
           <w:szCs w:val="22"/>
         </w:rPr>
         <w:t xml:space="preserve"> </w:t>
+      </w:r>
+      <w:r>
+        <w:rPr>
+          <w:rFonts w:ascii="Segoe UI" w:hAnsi="Segoe UI" w:cs="Segoe UI"/>
+          <w:b/>
+          <w:bCs/>
+          <w:sz w:val="22"/>
+          <w:szCs w:val="22"/>
+        </w:rPr>
+        <w:t xml:space="preserve">or a monster, so be sure to read the </w:t>
+      </w:r>
+      <w:r>
+        <w:rPr>
+          <w:rFonts w:ascii="Segoe UI" w:hAnsi="Segoe UI" w:cs="Segoe UI"/>
+          <w:b/>
+          <w:bCs/>
+          <w:sz w:val="22"/>
+          <w:szCs w:val="22"/>
+        </w:rPr>
+        <w:t>curse</w:t>
+      </w:r>
+      <w:r>
+        <w:rPr>
+          <w:rFonts w:ascii="Segoe UI" w:hAnsi="Segoe UI" w:cs="Segoe UI"/>
+          <w:b/>
+          <w:bCs/>
+          <w:sz w:val="22"/>
+          <w:szCs w:val="22"/>
+        </w:rPr>
+        <w:t xml:space="preserve">’s </w:t>
+      </w:r>
+      <w:r>
+        <w:rPr>
+          <w:rFonts w:ascii="Segoe UI" w:hAnsi="Segoe UI" w:cs="Segoe UI"/>
+          <w:b/>
+          <w:bCs/>
+          <w:sz w:val="22"/>
+          <w:szCs w:val="22"/>
+        </w:rPr>
+        <w:t xml:space="preserve">correct </w:t>
+      </w:r>
+      <w:r>
+        <w:rPr>
+          <w:rFonts w:ascii="Segoe UI" w:hAnsi="Segoe UI" w:cs="Segoe UI"/>
+          <w:b/>
+          <w:bCs/>
+          <w:sz w:val="22"/>
+          <w:szCs w:val="22"/>
+        </w:rPr>
+        <w:t>description</w:t>
+      </w:r>
+      <w:r>
+        <w:rPr>
+          <w:rFonts w:ascii="Segoe UI" w:hAnsi="Segoe UI" w:cs="Segoe UI"/>
+          <w:b/>
+          <w:bCs/>
+          <w:sz w:val="22"/>
+          <w:szCs w:val="22"/>
+        </w:rPr>
+        <w:t xml:space="preserve">. </w:t>
       </w:r>
       <w:r>
         <w:rPr>
@@ -7416,19 +7283,6 @@
     <w:p>
       <w:pPr>
         <w:pStyle w:val="ListParagraph"/>
-        <w:rPr>
-          <w:rFonts w:ascii="Segoe UI" w:hAnsi="Segoe UI" w:cs="Segoe UI"/>
-          <w:b/>
-          <w:bCs/>
-          <w:color w:val="FC3F0C"/>
-          <w:sz w:val="22"/>
-          <w:szCs w:val="22"/>
-        </w:rPr>
-      </w:pPr>
-    </w:p>
-    <w:p>
-      <w:pPr>
-        <w:pStyle w:val="ListParagraph"/>
         <w:spacing w:line="360" w:lineRule="auto"/>
         <w:rPr>
           <w:rFonts w:ascii="Segoe UI" w:hAnsi="Segoe UI" w:cs="Segoe UI"/>
@@ -7447,6 +7301,7 @@
           <w:sz w:val="22"/>
           <w:szCs w:val="22"/>
         </w:rPr>
+        <w:lastRenderedPageBreak/>
         <w:t xml:space="preserve">Exploring – </w:t>
       </w:r>
       <w:r>
@@ -11642,6 +11497,7 @@
   <w:style w:type="character" w:default="1" w:styleId="DefaultParagraphFont">
     <w:name w:val="Default Paragraph Font"/>
     <w:uiPriority w:val="1"/>
+    <w:semiHidden/>
     <w:unhideWhenUsed/>
   </w:style>
   <w:style w:type="table" w:default="1" w:styleId="TableNormal">

</xml_diff>